<commit_message>
editted the introduction by adding the two main components of calibration
</commit_message>
<xml_diff>
--- a/THESIS WRITE_UP/Introduction_Zee.docx
+++ b/THESIS WRITE_UP/Introduction_Zee.docx
@@ -603,17 +603,7 @@
           <w:szCs w:val="24"/>
           <w:lang w:val="en-ZA"/>
         </w:rPr>
-        <w:t>Having developed the model, it is imperative to know as the next task, how well the model represents that complex reality one intends to describe.</w:t>
-      </w:r>
-      <w:r>
-        <w:rPr>
-          <w:rFonts w:ascii="Times New Roman" w:hAnsi="Times New Roman" w:cs="Times New Roman"/>
-          <w:color w:val="000000"/>
-          <w:sz w:val="24"/>
-          <w:szCs w:val="24"/>
-          <w:lang w:val="en-ZA"/>
-        </w:rPr>
-        <w:t xml:space="preserve"> </w:t>
+        <w:t xml:space="preserve">Having developed the model, it is imperative to know as the next task, how well the model represents that complex reality one intends to describe. </w:t>
       </w:r>
       <w:r>
         <w:rPr>
@@ -689,6 +679,7 @@
           <w:id w:val="-1855877501"/>
           <w:citation/>
         </w:sdtPr>
+        <w:sdtEndPr/>
         <w:sdtContent>
           <w:r>
             <w:rPr>
@@ -1159,6 +1150,73 @@
         </w:rPr>
         <w:t xml:space="preserve">.  </w:t>
       </w:r>
+      <w:r>
+        <w:rPr>
+          <w:rFonts w:ascii="Times New Roman" w:hAnsi="Times New Roman" w:cs="Times New Roman"/>
+          <w:color w:val="000000"/>
+          <w:sz w:val="24"/>
+          <w:szCs w:val="24"/>
+          <w:highlight w:val="yellow"/>
+          <w:lang w:val="en-ZA"/>
+        </w:rPr>
+        <w:t>The two main components are parameter</w:t>
+      </w:r>
+      <w:r>
+        <w:rPr>
+          <w:rFonts w:ascii="Times New Roman" w:hAnsi="Times New Roman" w:cs="Times New Roman"/>
+          <w:color w:val="000000"/>
+          <w:sz w:val="24"/>
+          <w:szCs w:val="24"/>
+          <w:highlight w:val="yellow"/>
+          <w:lang w:val="en-ZA"/>
+        </w:rPr>
+        <w:t>-</w:t>
+      </w:r>
+      <w:bookmarkStart w:id="0" w:name="_GoBack"/>
+      <w:bookmarkEnd w:id="0"/>
+      <w:r>
+        <w:rPr>
+          <w:rFonts w:ascii="Times New Roman" w:hAnsi="Times New Roman" w:cs="Times New Roman"/>
+          <w:color w:val="000000"/>
+          <w:sz w:val="24"/>
+          <w:szCs w:val="24"/>
+          <w:highlight w:val="yellow"/>
+          <w:lang w:val="en-ZA"/>
+        </w:rPr>
+        <w:t>search strategy and goodness of fit (G</w:t>
+      </w:r>
+      <w:r>
+        <w:rPr>
+          <w:rFonts w:ascii="Times New Roman" w:hAnsi="Times New Roman" w:cs="Times New Roman"/>
+          <w:color w:val="000000"/>
+          <w:sz w:val="24"/>
+          <w:szCs w:val="24"/>
+          <w:highlight w:val="yellow"/>
+          <w:lang w:val="en-ZA"/>
+        </w:rPr>
+        <w:t>O</w:t>
+      </w:r>
+      <w:r>
+        <w:rPr>
+          <w:rFonts w:ascii="Times New Roman" w:hAnsi="Times New Roman" w:cs="Times New Roman"/>
+          <w:color w:val="000000"/>
+          <w:sz w:val="24"/>
+          <w:szCs w:val="24"/>
+          <w:highlight w:val="yellow"/>
+          <w:lang w:val="en-ZA"/>
+        </w:rPr>
+        <w:t>F) measure</w:t>
+      </w:r>
+      <w:r>
+        <w:rPr>
+          <w:rFonts w:ascii="Times New Roman" w:hAnsi="Times New Roman" w:cs="Times New Roman"/>
+          <w:color w:val="000000"/>
+          <w:sz w:val="24"/>
+          <w:szCs w:val="24"/>
+          <w:lang w:val="en-ZA"/>
+        </w:rPr>
+        <w:t xml:space="preserve"> </w:t>
+      </w:r>
     </w:p>
     <w:p>
       <w:pPr>
@@ -1726,8 +1784,6 @@
         </w:rPr>
         <w:t>optimal calibration methods and Bayesian calibration methods.</w:t>
       </w:r>
-      <w:bookmarkStart w:id="0" w:name="_GoBack"/>
-      <w:bookmarkEnd w:id="0"/>
       <w:r>
         <w:rPr>
           <w:rFonts w:ascii="Times New Roman" w:hAnsi="Times New Roman" w:cs="Times New Roman"/>
@@ -2043,8 +2099,11 @@
     <w:lsdException w:name="Table 3D effects 3" w:semiHidden="1" w:unhideWhenUsed="1"/>
     <w:lsdException w:name="Table Contemporary" w:semiHidden="1" w:unhideWhenUsed="1"/>
     <w:lsdException w:name="Table Elegant" w:semiHidden="1" w:unhideWhenUsed="1"/>
+    <w:lsdException w:name="Table Professional" w:semiHidden="1" w:unhideWhenUsed="1"/>
     <w:lsdException w:name="Table Subtle 1" w:semiHidden="1" w:unhideWhenUsed="1"/>
     <w:lsdException w:name="Table Subtle 2" w:semiHidden="1" w:unhideWhenUsed="1"/>
+    <w:lsdException w:name="Table Web 1" w:semiHidden="1" w:unhideWhenUsed="1"/>
+    <w:lsdException w:name="Table Web 2" w:semiHidden="1" w:unhideWhenUsed="1"/>
     <w:lsdException w:name="Table Web 3" w:semiHidden="1" w:unhideWhenUsed="1"/>
     <w:lsdException w:name="Balloon Text" w:semiHidden="1" w:unhideWhenUsed="1"/>
     <w:lsdException w:name="Table Grid" w:uiPriority="39"/>
@@ -2654,7 +2713,7 @@
 </file>
 
 <file path=customXml/itemProps1.xml><?xml version="1.0" encoding="utf-8"?>
-<ds:datastoreItem xmlns:ds="http://schemas.openxmlformats.org/officeDocument/2006/customXml" ds:itemID="{249EB678-4705-414C-ADD4-4881AACFBF6D}">
+<ds:datastoreItem xmlns:ds="http://schemas.openxmlformats.org/officeDocument/2006/customXml" ds:itemID="{49C7FEC3-A1C7-4A11-843C-731D5EA7C3B2}">
   <ds:schemaRefs>
     <ds:schemaRef ds:uri="http://schemas.openxmlformats.org/officeDocument/2006/bibliography"/>
   </ds:schemaRefs>

</xml_diff>